<commit_message>
Update 에세이분석_Time Series Analysis_The Cross-Correlation.docx
</commit_message>
<xml_diff>
--- a/에세이분석_Time Series Analysis_The Cross-Correlation.docx
+++ b/에세이분석_Time Series Analysis_The Cross-Correlation.docx
@@ -1425,23 +1425,1382 @@
           </wp:inline>
         </w:drawing>
       </w:r>
-    </w:p>
-    <w:p>
-      <w:pPr>
-        <w:rPr>
-          <w:b/>
-          <w:bCs/>
-          <w:sz w:val="18"/>
-          <w:szCs w:val="18"/>
-        </w:rPr>
-      </w:pPr>
-    </w:p>
-    <w:p>
-      <w:pPr>
-        <w:rPr>
-          <w:rFonts w:hint="eastAsia"/>
-          <w:b/>
-          <w:bCs/>
+      <w:r>
+        <w:rPr>
+          <w:noProof/>
+        </w:rPr>
+        <w:t xml:space="preserve"> </w:t>
+      </w:r>
+      <w:r>
+        <w:rPr>
+          <w:b/>
+          <w:bCs/>
+          <w:sz w:val="18"/>
+          <w:szCs w:val="18"/>
+        </w:rPr>
+        <w:drawing>
+          <wp:inline distT="0" distB="0" distL="0" distR="0" wp14:anchorId="53EDD484" wp14:editId="3995C82F">
+            <wp:extent cx="1548353" cy="685800"/>
+            <wp:effectExtent l="0" t="0" r="0" b="0"/>
+            <wp:docPr id="7" name="그림 7"/>
+            <wp:cNvGraphicFramePr>
+              <a:graphicFrameLocks xmlns:a="http://schemas.openxmlformats.org/drawingml/2006/main" noChangeAspect="1"/>
+            </wp:cNvGraphicFramePr>
+            <a:graphic xmlns:a="http://schemas.openxmlformats.org/drawingml/2006/main">
+              <a:graphicData uri="http://schemas.openxmlformats.org/drawingml/2006/picture">
+                <pic:pic xmlns:pic="http://schemas.openxmlformats.org/drawingml/2006/picture">
+                  <pic:nvPicPr>
+                    <pic:cNvPr id="1" name=""/>
+                    <pic:cNvPicPr/>
+                  </pic:nvPicPr>
+                  <pic:blipFill>
+                    <a:blip r:embed="rId8"/>
+                    <a:stretch>
+                      <a:fillRect/>
+                    </a:stretch>
+                  </pic:blipFill>
+                  <pic:spPr>
+                    <a:xfrm>
+                      <a:off x="0" y="0"/>
+                      <a:ext cx="1582429" cy="700893"/>
+                    </a:xfrm>
+                    <a:prstGeom prst="rect">
+                      <a:avLst/>
+                    </a:prstGeom>
+                  </pic:spPr>
+                </pic:pic>
+              </a:graphicData>
+            </a:graphic>
+          </wp:inline>
+        </w:drawing>
+      </w:r>
+    </w:p>
+    <w:p>
+      <w:pPr>
+        <w:rPr>
+          <w:b/>
+          <w:bCs/>
+          <w:sz w:val="18"/>
+          <w:szCs w:val="18"/>
+        </w:rPr>
+      </w:pPr>
+      <w:proofErr w:type="gramStart"/>
+      <w:r>
+        <w:rPr>
+          <w:rFonts w:hint="eastAsia"/>
+          <w:b/>
+          <w:bCs/>
+          <w:sz w:val="18"/>
+          <w:szCs w:val="18"/>
+        </w:rPr>
+        <w:t>N</w:t>
+      </w:r>
+      <w:r>
+        <w:rPr>
+          <w:b/>
+          <w:bCs/>
+          <w:sz w:val="18"/>
+          <w:szCs w:val="18"/>
+        </w:rPr>
+        <w:t xml:space="preserve"> :</w:t>
+      </w:r>
+      <w:proofErr w:type="gramEnd"/>
+      <w:r>
+        <w:rPr>
+          <w:b/>
+          <w:bCs/>
+          <w:sz w:val="18"/>
+          <w:szCs w:val="18"/>
+        </w:rPr>
+        <w:t xml:space="preserve"> number of data points in each data series</w:t>
+      </w:r>
+    </w:p>
+    <w:p>
+      <w:pPr>
+        <w:rPr>
+          <w:b/>
+          <w:bCs/>
+          <w:sz w:val="18"/>
+          <w:szCs w:val="18"/>
+        </w:rPr>
+      </w:pPr>
+      <w:proofErr w:type="spellStart"/>
+      <w:r>
+        <w:rPr>
+          <w:b/>
+          <w:bCs/>
+          <w:sz w:val="18"/>
+          <w:szCs w:val="18"/>
+        </w:rPr>
+        <w:t>X_</w:t>
+      </w:r>
+      <w:proofErr w:type="gramStart"/>
+      <w:r>
+        <w:rPr>
+          <w:b/>
+          <w:bCs/>
+          <w:sz w:val="18"/>
+          <w:szCs w:val="18"/>
+        </w:rPr>
+        <w:t>t</w:t>
+      </w:r>
+      <w:proofErr w:type="spellEnd"/>
+      <w:r>
+        <w:rPr>
+          <w:b/>
+          <w:bCs/>
+          <w:sz w:val="18"/>
+          <w:szCs w:val="18"/>
+        </w:rPr>
+        <w:t xml:space="preserve"> :</w:t>
+      </w:r>
+      <w:proofErr w:type="gramEnd"/>
+      <w:r>
+        <w:rPr>
+          <w:b/>
+          <w:bCs/>
+          <w:sz w:val="18"/>
+          <w:szCs w:val="18"/>
+        </w:rPr>
+        <w:t xml:space="preserve"> </w:t>
+      </w:r>
+      <w:proofErr w:type="spellStart"/>
+      <w:r>
+        <w:rPr>
+          <w:b/>
+          <w:bCs/>
+          <w:sz w:val="18"/>
+          <w:szCs w:val="18"/>
+        </w:rPr>
+        <w:t>ith</w:t>
+      </w:r>
+      <w:proofErr w:type="spellEnd"/>
+      <w:r>
+        <w:rPr>
+          <w:b/>
+          <w:bCs/>
+          <w:sz w:val="18"/>
+          <w:szCs w:val="18"/>
+        </w:rPr>
+        <w:t xml:space="preserve"> data point of the first data series</w:t>
+      </w:r>
+    </w:p>
+    <w:p>
+      <w:pPr>
+        <w:rPr>
+          <w:b/>
+          <w:bCs/>
+          <w:sz w:val="18"/>
+          <w:szCs w:val="18"/>
+        </w:rPr>
+      </w:pPr>
+      <w:proofErr w:type="spellStart"/>
+      <w:r>
+        <w:rPr>
+          <w:b/>
+          <w:bCs/>
+          <w:sz w:val="18"/>
+          <w:szCs w:val="18"/>
+        </w:rPr>
+        <w:t>Y_</w:t>
+      </w:r>
+      <w:proofErr w:type="gramStart"/>
+      <w:r>
+        <w:rPr>
+          <w:b/>
+          <w:bCs/>
+          <w:sz w:val="18"/>
+          <w:szCs w:val="18"/>
+        </w:rPr>
+        <w:t>t</w:t>
+      </w:r>
+      <w:proofErr w:type="spellEnd"/>
+      <w:r>
+        <w:rPr>
+          <w:b/>
+          <w:bCs/>
+          <w:sz w:val="18"/>
+          <w:szCs w:val="18"/>
+        </w:rPr>
+        <w:t xml:space="preserve"> ;</w:t>
+      </w:r>
+      <w:proofErr w:type="gramEnd"/>
+      <w:r>
+        <w:rPr>
+          <w:b/>
+          <w:bCs/>
+          <w:sz w:val="18"/>
+          <w:szCs w:val="18"/>
+        </w:rPr>
+        <w:t xml:space="preserve"> </w:t>
+      </w:r>
+      <w:proofErr w:type="spellStart"/>
+      <w:r>
+        <w:rPr>
+          <w:b/>
+          <w:bCs/>
+          <w:sz w:val="18"/>
+          <w:szCs w:val="18"/>
+        </w:rPr>
+        <w:t>ith</w:t>
+      </w:r>
+      <w:proofErr w:type="spellEnd"/>
+      <w:r>
+        <w:rPr>
+          <w:b/>
+          <w:bCs/>
+          <w:sz w:val="18"/>
+          <w:szCs w:val="18"/>
+        </w:rPr>
+        <w:t xml:space="preserve"> data point of the second data series</w:t>
+      </w:r>
+    </w:p>
+    <w:p>
+      <w:pPr>
+        <w:rPr>
+          <w:b/>
+          <w:bCs/>
+          <w:sz w:val="18"/>
+          <w:szCs w:val="18"/>
+        </w:rPr>
+      </w:pPr>
+      <w:proofErr w:type="spellStart"/>
+      <w:r>
+        <w:rPr>
+          <w:b/>
+          <w:bCs/>
+          <w:sz w:val="18"/>
+          <w:szCs w:val="18"/>
+        </w:rPr>
+        <w:t>R_</w:t>
+      </w:r>
+      <w:proofErr w:type="gramStart"/>
+      <w:r>
+        <w:rPr>
+          <w:b/>
+          <w:bCs/>
+          <w:sz w:val="18"/>
+          <w:szCs w:val="18"/>
+        </w:rPr>
+        <w:t>xy</w:t>
+      </w:r>
+      <w:proofErr w:type="spellEnd"/>
+      <w:r>
+        <w:rPr>
+          <w:b/>
+          <w:bCs/>
+          <w:sz w:val="18"/>
+          <w:szCs w:val="18"/>
+        </w:rPr>
+        <w:t xml:space="preserve"> :</w:t>
+      </w:r>
+      <w:proofErr w:type="gramEnd"/>
+      <w:r>
+        <w:rPr>
+          <w:b/>
+          <w:bCs/>
+          <w:sz w:val="18"/>
+          <w:szCs w:val="18"/>
+        </w:rPr>
+        <w:t xml:space="preserve"> correlation</w:t>
+      </w:r>
+    </w:p>
+    <w:p>
+      <w:pPr>
+        <w:rPr>
+          <w:rFonts w:hint="eastAsia"/>
+          <w:b/>
+          <w:bCs/>
+          <w:sz w:val="18"/>
+          <w:szCs w:val="18"/>
+        </w:rPr>
+      </w:pPr>
+      <w:r>
+        <w:rPr>
+          <w:b/>
+          <w:bCs/>
+          <w:sz w:val="18"/>
+          <w:szCs w:val="18"/>
+        </w:rPr>
+        <w:lastRenderedPageBreak/>
+        <w:drawing>
+          <wp:inline distT="0" distB="0" distL="0" distR="0" wp14:anchorId="2C4A3BA1" wp14:editId="005F89E8">
+            <wp:extent cx="5486400" cy="4114800"/>
+            <wp:effectExtent l="0" t="0" r="0" b="0"/>
+            <wp:docPr id="5" name="그림 5"/>
+            <wp:cNvGraphicFramePr>
+              <a:graphicFrameLocks xmlns:a="http://schemas.openxmlformats.org/drawingml/2006/main" noChangeAspect="1"/>
+            </wp:cNvGraphicFramePr>
+            <a:graphic xmlns:a="http://schemas.openxmlformats.org/drawingml/2006/main">
+              <a:graphicData uri="http://schemas.openxmlformats.org/drawingml/2006/picture">
+                <pic:pic xmlns:pic="http://schemas.openxmlformats.org/drawingml/2006/picture">
+                  <pic:nvPicPr>
+                    <pic:cNvPr id="1" name=""/>
+                    <pic:cNvPicPr/>
+                  </pic:nvPicPr>
+                  <pic:blipFill>
+                    <a:blip r:embed="rId9"/>
+                    <a:stretch>
+                      <a:fillRect/>
+                    </a:stretch>
+                  </pic:blipFill>
+                  <pic:spPr>
+                    <a:xfrm>
+                      <a:off x="0" y="0"/>
+                      <a:ext cx="5487168" cy="4115376"/>
+                    </a:xfrm>
+                    <a:prstGeom prst="rect">
+                      <a:avLst/>
+                    </a:prstGeom>
+                  </pic:spPr>
+                </pic:pic>
+              </a:graphicData>
+            </a:graphic>
+          </wp:inline>
+        </w:drawing>
+      </w:r>
+    </w:p>
+    <w:p>
+      <w:pPr>
+        <w:jc w:val="center"/>
+        <w:rPr>
+          <w:b/>
+          <w:bCs/>
+          <w:i/>
+          <w:iCs/>
+          <w:sz w:val="18"/>
+          <w:szCs w:val="18"/>
+        </w:rPr>
+      </w:pPr>
+      <w:r>
+        <w:rPr>
+          <w:b/>
+          <w:bCs/>
+          <w:i/>
+          <w:iCs/>
+          <w:sz w:val="18"/>
+          <w:szCs w:val="18"/>
+        </w:rPr>
+        <w:t>The middle column shows the greatest degree of linear relationship between curve 1 and curve 2.</w:t>
+      </w:r>
+    </w:p>
+    <w:p>
+      <w:pPr>
+        <w:pStyle w:val="a3"/>
+        <w:numPr>
+          <w:ilvl w:val="0"/>
+          <w:numId w:val="1"/>
+        </w:numPr>
+        <w:ind w:leftChars="0"/>
+        <w:rPr>
+          <w:sz w:val="18"/>
+          <w:szCs w:val="18"/>
+        </w:rPr>
+      </w:pPr>
+      <w:r>
+        <w:rPr>
+          <w:sz w:val="18"/>
+          <w:szCs w:val="18"/>
+        </w:rPr>
+        <w:t>The curves tend to rise and fall at the same time.</w:t>
+      </w:r>
+    </w:p>
+    <w:p>
+      <w:pPr>
+        <w:pStyle w:val="a3"/>
+        <w:numPr>
+          <w:ilvl w:val="0"/>
+          <w:numId w:val="1"/>
+        </w:numPr>
+        <w:ind w:leftChars="0"/>
+        <w:rPr>
+          <w:sz w:val="18"/>
+          <w:szCs w:val="18"/>
+        </w:rPr>
+      </w:pPr>
+      <w:r>
+        <w:rPr>
+          <w:rFonts w:hint="eastAsia"/>
+          <w:sz w:val="18"/>
+          <w:szCs w:val="18"/>
+        </w:rPr>
+        <w:t>T</w:t>
+      </w:r>
+      <w:r>
+        <w:rPr>
+          <w:sz w:val="18"/>
+          <w:szCs w:val="18"/>
+        </w:rPr>
+        <w:t xml:space="preserve">he </w:t>
+      </w:r>
+      <w:proofErr w:type="gramStart"/>
+      <w:r>
+        <w:rPr>
+          <w:sz w:val="18"/>
+          <w:szCs w:val="18"/>
+        </w:rPr>
+        <w:t>cross correlation</w:t>
+      </w:r>
+      <w:proofErr w:type="gramEnd"/>
+      <w:r>
+        <w:rPr>
+          <w:sz w:val="18"/>
+          <w:szCs w:val="18"/>
+        </w:rPr>
+        <w:t xml:space="preserve"> value of 2.91 quantifies this similarity.</w:t>
+      </w:r>
+    </w:p>
+    <w:p>
+      <w:pPr>
+        <w:pStyle w:val="a3"/>
+        <w:numPr>
+          <w:ilvl w:val="0"/>
+          <w:numId w:val="1"/>
+        </w:numPr>
+        <w:ind w:leftChars="0"/>
+        <w:rPr>
+          <w:sz w:val="18"/>
+          <w:szCs w:val="18"/>
+        </w:rPr>
+      </w:pPr>
+      <w:r>
+        <w:rPr>
+          <w:sz w:val="18"/>
+          <w:szCs w:val="18"/>
+        </w:rPr>
+        <w:t>Time shifting curve 2 to the left or to the right tends to reduce the cross-correlation (1.82 and 1.77, respectively)</w:t>
+      </w:r>
+    </w:p>
+    <w:p>
+      <w:pPr>
+        <w:pStyle w:val="a3"/>
+        <w:numPr>
+          <w:ilvl w:val="0"/>
+          <w:numId w:val="1"/>
+        </w:numPr>
+        <w:ind w:leftChars="0"/>
+        <w:rPr>
+          <w:sz w:val="18"/>
+          <w:szCs w:val="18"/>
+        </w:rPr>
+      </w:pPr>
+      <w:proofErr w:type="spellStart"/>
+      <w:r>
+        <w:rPr>
+          <w:sz w:val="18"/>
+          <w:szCs w:val="18"/>
+        </w:rPr>
+        <w:t>Substracting</w:t>
+      </w:r>
+      <w:proofErr w:type="spellEnd"/>
+      <w:r>
+        <w:rPr>
+          <w:sz w:val="18"/>
+          <w:szCs w:val="18"/>
+        </w:rPr>
+        <w:t xml:space="preserve"> the mean value of each time series has the effect of </w:t>
+      </w:r>
+      <w:proofErr w:type="spellStart"/>
+      <w:r>
+        <w:rPr>
+          <w:sz w:val="18"/>
+          <w:szCs w:val="18"/>
+        </w:rPr>
+        <w:t>accentuaating</w:t>
+      </w:r>
+      <w:proofErr w:type="spellEnd"/>
+      <w:r>
+        <w:rPr>
+          <w:sz w:val="18"/>
+          <w:szCs w:val="18"/>
+        </w:rPr>
+        <w:t xml:space="preserve"> cross-correlation </w:t>
+      </w:r>
+      <w:proofErr w:type="spellStart"/>
+      <w:r>
+        <w:rPr>
+          <w:sz w:val="18"/>
+          <w:szCs w:val="18"/>
+        </w:rPr>
+        <w:t>vlaues</w:t>
+      </w:r>
+      <w:proofErr w:type="spellEnd"/>
+      <w:r>
+        <w:rPr>
+          <w:sz w:val="18"/>
+          <w:szCs w:val="18"/>
+        </w:rPr>
+        <w:t xml:space="preserve"> </w:t>
+      </w:r>
+      <w:r>
+        <w:rPr>
+          <w:rFonts w:hint="eastAsia"/>
+          <w:sz w:val="18"/>
+          <w:szCs w:val="18"/>
+        </w:rPr>
+        <w:t>b</w:t>
+      </w:r>
+      <w:r>
+        <w:rPr>
+          <w:sz w:val="18"/>
+          <w:szCs w:val="18"/>
+        </w:rPr>
+        <w:t>ecause times at which the curves have the opposite sign reduce the cross-correlation value.</w:t>
+      </w:r>
+    </w:p>
+    <w:p>
+      <w:pPr>
+        <w:pStyle w:val="a3"/>
+        <w:ind w:leftChars="0" w:left="760"/>
+        <w:rPr>
+          <w:rFonts w:hint="eastAsia"/>
+          <w:b/>
+          <w:bCs/>
+          <w:sz w:val="18"/>
+          <w:szCs w:val="18"/>
+        </w:rPr>
+      </w:pPr>
+      <w:r>
+        <w:rPr>
+          <w:rFonts w:hint="eastAsia"/>
+          <w:sz w:val="18"/>
+          <w:szCs w:val="18"/>
+        </w:rPr>
+        <w:t>:</w:t>
+      </w:r>
+      <w:r>
+        <w:rPr>
+          <w:sz w:val="18"/>
+          <w:szCs w:val="18"/>
+        </w:rPr>
+        <w:t xml:space="preserve"> </w:t>
+      </w:r>
+      <w:r>
+        <w:rPr>
+          <w:rFonts w:hint="eastAsia"/>
+          <w:b/>
+          <w:bCs/>
+          <w:sz w:val="18"/>
+          <w:szCs w:val="18"/>
+        </w:rPr>
+        <w:t>곡선이 반대신호를 가질 때에 c</w:t>
+      </w:r>
+      <w:r>
+        <w:rPr>
+          <w:b/>
+          <w:bCs/>
+          <w:sz w:val="18"/>
+          <w:szCs w:val="18"/>
+        </w:rPr>
+        <w:t xml:space="preserve">ross correlation </w:t>
+      </w:r>
+      <w:r>
+        <w:rPr>
+          <w:rFonts w:hint="eastAsia"/>
+          <w:b/>
+          <w:bCs/>
+          <w:sz w:val="18"/>
+          <w:szCs w:val="18"/>
+        </w:rPr>
+        <w:t>은 감소되는 이유로</w:t>
+      </w:r>
+      <w:r>
+        <w:rPr>
+          <w:rFonts w:hint="eastAsia"/>
+          <w:b/>
+          <w:bCs/>
+          <w:sz w:val="18"/>
+          <w:szCs w:val="18"/>
+        </w:rPr>
+        <w:t>,</w:t>
+      </w:r>
+    </w:p>
+    <w:p>
+      <w:pPr>
+        <w:pStyle w:val="a3"/>
+        <w:ind w:leftChars="0" w:left="760"/>
+        <w:rPr>
+          <w:b/>
+          <w:bCs/>
+          <w:sz w:val="18"/>
+          <w:szCs w:val="18"/>
+        </w:rPr>
+      </w:pPr>
+      <w:r>
+        <w:rPr>
+          <w:b/>
+          <w:bCs/>
+          <w:sz w:val="18"/>
+          <w:szCs w:val="18"/>
+        </w:rPr>
+        <w:t xml:space="preserve">각 </w:t>
+      </w:r>
+      <w:r>
+        <w:rPr>
+          <w:rFonts w:hint="eastAsia"/>
+          <w:b/>
+          <w:bCs/>
+          <w:sz w:val="18"/>
+          <w:szCs w:val="18"/>
+        </w:rPr>
+        <w:t>시계열 데이터의 평균값을 빼는 것은 c</w:t>
+      </w:r>
+      <w:r>
+        <w:rPr>
+          <w:b/>
+          <w:bCs/>
+          <w:sz w:val="18"/>
+          <w:szCs w:val="18"/>
+        </w:rPr>
+        <w:t xml:space="preserve">ross-correlation </w:t>
+      </w:r>
+      <w:r>
+        <w:rPr>
+          <w:rFonts w:hint="eastAsia"/>
+          <w:b/>
+          <w:bCs/>
+          <w:sz w:val="18"/>
+          <w:szCs w:val="18"/>
+        </w:rPr>
+        <w:t>값을 강조하는 효과가 있다.</w:t>
+      </w:r>
+    </w:p>
+    <w:p>
+      <w:pPr>
+        <w:pStyle w:val="a3"/>
+        <w:numPr>
+          <w:ilvl w:val="0"/>
+          <w:numId w:val="1"/>
+        </w:numPr>
+        <w:ind w:leftChars="0"/>
+        <w:rPr>
+          <w:b/>
+          <w:bCs/>
+          <w:sz w:val="18"/>
+          <w:szCs w:val="18"/>
+        </w:rPr>
+      </w:pPr>
+      <w:proofErr w:type="spellStart"/>
+      <w:r>
+        <w:rPr>
+          <w:sz w:val="18"/>
+          <w:szCs w:val="18"/>
+        </w:rPr>
+        <w:t>Substracting</w:t>
+      </w:r>
+      <w:proofErr w:type="spellEnd"/>
+      <w:r>
+        <w:rPr>
+          <w:sz w:val="18"/>
+          <w:szCs w:val="18"/>
+        </w:rPr>
+        <w:t xml:space="preserve"> the mean value also gives significance to a negative cross-correlation.</w:t>
+      </w:r>
+    </w:p>
+    <w:p>
+      <w:pPr>
+        <w:rPr>
+          <w:b/>
+          <w:bCs/>
+          <w:sz w:val="18"/>
+          <w:szCs w:val="18"/>
+        </w:rPr>
+      </w:pPr>
+    </w:p>
+    <w:p>
+      <w:pPr>
+        <w:rPr>
+          <w:b/>
+          <w:bCs/>
+          <w:sz w:val="18"/>
+          <w:szCs w:val="18"/>
+        </w:rPr>
+      </w:pPr>
+      <w:r>
+        <w:rPr>
+          <w:b/>
+          <w:bCs/>
+          <w:sz w:val="18"/>
+          <w:szCs w:val="18"/>
+        </w:rPr>
+        <w:lastRenderedPageBreak/>
+        <w:drawing>
+          <wp:inline distT="0" distB="0" distL="0" distR="0" wp14:anchorId="45599E42" wp14:editId="2A16C3B3">
+            <wp:extent cx="5731510" cy="3145155"/>
+            <wp:effectExtent l="0" t="0" r="2540" b="0"/>
+            <wp:docPr id="6" name="그림 6"/>
+            <wp:cNvGraphicFramePr>
+              <a:graphicFrameLocks xmlns:a="http://schemas.openxmlformats.org/drawingml/2006/main" noChangeAspect="1"/>
+            </wp:cNvGraphicFramePr>
+            <a:graphic xmlns:a="http://schemas.openxmlformats.org/drawingml/2006/main">
+              <a:graphicData uri="http://schemas.openxmlformats.org/drawingml/2006/picture">
+                <pic:pic xmlns:pic="http://schemas.openxmlformats.org/drawingml/2006/picture">
+                  <pic:nvPicPr>
+                    <pic:cNvPr id="1" name=""/>
+                    <pic:cNvPicPr/>
+                  </pic:nvPicPr>
+                  <pic:blipFill>
+                    <a:blip r:embed="rId10"/>
+                    <a:stretch>
+                      <a:fillRect/>
+                    </a:stretch>
+                  </pic:blipFill>
+                  <pic:spPr>
+                    <a:xfrm>
+                      <a:off x="0" y="0"/>
+                      <a:ext cx="5731510" cy="3145155"/>
+                    </a:xfrm>
+                    <a:prstGeom prst="rect">
+                      <a:avLst/>
+                    </a:prstGeom>
+                  </pic:spPr>
+                </pic:pic>
+              </a:graphicData>
+            </a:graphic>
+          </wp:inline>
+        </w:drawing>
+      </w:r>
+    </w:p>
+    <w:p>
+      <w:pPr>
+        <w:rPr>
+          <w:b/>
+          <w:bCs/>
+          <w:sz w:val="18"/>
+          <w:szCs w:val="18"/>
+        </w:rPr>
+      </w:pPr>
+      <w:r>
+        <w:rPr>
+          <w:b/>
+          <w:bCs/>
+          <w:sz w:val="18"/>
+          <w:szCs w:val="18"/>
+        </w:rPr>
+        <w:t>The data should be wrapped only if they are circular.</w:t>
+      </w:r>
+    </w:p>
+    <w:p>
+      <w:pPr>
+        <w:rPr>
+          <w:b/>
+          <w:bCs/>
+          <w:sz w:val="18"/>
+          <w:szCs w:val="18"/>
+        </w:rPr>
+      </w:pPr>
+      <w:r>
+        <w:rPr>
+          <w:b/>
+          <w:bCs/>
+          <w:sz w:val="18"/>
+          <w:szCs w:val="18"/>
+        </w:rPr>
+        <w:t xml:space="preserve">For instance, if an activity such as steady state cycling was being investigated and data were collected from top dead </w:t>
+      </w:r>
+      <w:proofErr w:type="gramStart"/>
+      <w:r>
+        <w:rPr>
+          <w:b/>
+          <w:bCs/>
+          <w:sz w:val="18"/>
+          <w:szCs w:val="18"/>
+        </w:rPr>
+        <w:t>center(</w:t>
+      </w:r>
+      <w:proofErr w:type="gramEnd"/>
+      <w:r>
+        <w:rPr>
+          <w:b/>
+          <w:bCs/>
+          <w:sz w:val="18"/>
+          <w:szCs w:val="18"/>
+        </w:rPr>
+        <w:t>TDC) of one stroke to TDC of the next stroke of the same leg, then the data could be considered circular and wrapping may be appropriate.</w:t>
+      </w:r>
+    </w:p>
+    <w:p>
+      <w:pPr>
+        <w:rPr>
+          <w:sz w:val="18"/>
+          <w:szCs w:val="18"/>
+        </w:rPr>
+      </w:pPr>
+      <w:r>
+        <w:rPr>
+          <w:rFonts w:hint="eastAsia"/>
+          <w:b/>
+          <w:bCs/>
+          <w:sz w:val="18"/>
+          <w:szCs w:val="18"/>
+        </w:rPr>
+        <w:t>:</w:t>
+      </w:r>
+      <w:r>
+        <w:rPr>
+          <w:b/>
+          <w:bCs/>
+          <w:sz w:val="18"/>
+          <w:szCs w:val="18"/>
+        </w:rPr>
+        <w:t xml:space="preserve"> </w:t>
+      </w:r>
+      <w:r>
+        <w:rPr>
+          <w:rFonts w:hint="eastAsia"/>
+          <w:sz w:val="18"/>
+          <w:szCs w:val="18"/>
+        </w:rPr>
+        <w:t>동일한 시간차(</w:t>
+      </w:r>
+      <w:r>
+        <w:rPr>
+          <w:sz w:val="18"/>
+          <w:szCs w:val="18"/>
+        </w:rPr>
+        <w:t>leg)</w:t>
+      </w:r>
+      <w:r>
+        <w:rPr>
+          <w:rFonts w:hint="eastAsia"/>
+          <w:sz w:val="18"/>
+          <w:szCs w:val="18"/>
+        </w:rPr>
+        <w:t>에 대해,</w:t>
+      </w:r>
+      <w:r>
+        <w:rPr>
+          <w:rFonts w:hint="eastAsia"/>
+          <w:sz w:val="18"/>
+          <w:szCs w:val="18"/>
+        </w:rPr>
+        <w:t xml:space="preserve"> T</w:t>
+      </w:r>
+      <w:r>
+        <w:rPr>
+          <w:sz w:val="18"/>
+          <w:szCs w:val="18"/>
+        </w:rPr>
+        <w:t>DC</w:t>
+      </w:r>
+      <w:r>
+        <w:rPr>
+          <w:rFonts w:hint="eastAsia"/>
+          <w:sz w:val="18"/>
+          <w:szCs w:val="18"/>
+        </w:rPr>
+        <w:t>는</w:t>
+      </w:r>
+      <w:r>
+        <w:rPr>
+          <w:sz w:val="18"/>
+          <w:szCs w:val="18"/>
+        </w:rPr>
+        <w:t xml:space="preserve"> wrapping</w:t>
+      </w:r>
+      <w:r>
+        <w:rPr>
+          <w:rFonts w:hint="eastAsia"/>
+          <w:sz w:val="18"/>
+          <w:szCs w:val="18"/>
+        </w:rPr>
+        <w:t>과 순환</w:t>
+      </w:r>
+      <w:r>
+        <w:rPr>
+          <w:rFonts w:hint="eastAsia"/>
+          <w:sz w:val="18"/>
+          <w:szCs w:val="18"/>
+        </w:rPr>
+        <w:t>을</w:t>
+      </w:r>
+      <w:r>
+        <w:rPr>
+          <w:rFonts w:hint="eastAsia"/>
+          <w:sz w:val="18"/>
+          <w:szCs w:val="18"/>
+        </w:rPr>
+        <w:t xml:space="preserve"> 정의</w:t>
+      </w:r>
+      <w:r>
+        <w:rPr>
+          <w:rFonts w:hint="eastAsia"/>
+          <w:sz w:val="18"/>
+          <w:szCs w:val="18"/>
+        </w:rPr>
+        <w:t>하기에 적합하다</w:t>
+      </w:r>
+      <w:r>
+        <w:rPr>
+          <w:rFonts w:hint="eastAsia"/>
+          <w:sz w:val="18"/>
+          <w:szCs w:val="18"/>
+        </w:rPr>
+        <w:t>,</w:t>
+      </w:r>
+      <w:r>
+        <w:rPr>
+          <w:sz w:val="18"/>
+          <w:szCs w:val="18"/>
+        </w:rPr>
+        <w:t xml:space="preserve"> </w:t>
+      </w:r>
+    </w:p>
+    <w:p>
+      <w:pPr>
+        <w:rPr>
+          <w:sz w:val="18"/>
+          <w:szCs w:val="18"/>
+        </w:rPr>
+      </w:pPr>
+      <w:r>
+        <w:rPr>
+          <w:rFonts w:hint="eastAsia"/>
+          <w:sz w:val="18"/>
+          <w:szCs w:val="18"/>
+        </w:rPr>
+        <w:t>반면,</w:t>
+      </w:r>
+      <w:r>
+        <w:rPr>
+          <w:sz w:val="18"/>
+          <w:szCs w:val="18"/>
+        </w:rPr>
+        <w:t xml:space="preserve"> </w:t>
+      </w:r>
+      <w:r>
+        <w:rPr>
+          <w:rFonts w:hint="eastAsia"/>
+          <w:sz w:val="18"/>
+          <w:szCs w:val="18"/>
+        </w:rPr>
+        <w:t>단순 위상에 대한 해석은</w:t>
+      </w:r>
+      <w:r>
+        <w:rPr>
+          <w:rFonts w:hint="eastAsia"/>
+          <w:sz w:val="18"/>
+          <w:szCs w:val="18"/>
+        </w:rPr>
+        <w:t>,</w:t>
+      </w:r>
+      <w:r>
+        <w:rPr>
+          <w:rFonts w:hint="eastAsia"/>
+          <w:sz w:val="18"/>
+          <w:szCs w:val="18"/>
+        </w:rPr>
+        <w:t xml:space="preserve"> 완전 주기에 대한 정</w:t>
+      </w:r>
+      <w:r>
+        <w:rPr>
+          <w:rFonts w:hint="eastAsia"/>
+          <w:sz w:val="18"/>
+          <w:szCs w:val="18"/>
+        </w:rPr>
+        <w:t>도를 설명할 뿐</w:t>
+      </w:r>
+      <w:r>
+        <w:rPr>
+          <w:rFonts w:hint="eastAsia"/>
+          <w:sz w:val="18"/>
+          <w:szCs w:val="18"/>
+        </w:rPr>
+        <w:t>,</w:t>
+      </w:r>
+      <w:r>
+        <w:rPr>
+          <w:sz w:val="18"/>
+          <w:szCs w:val="18"/>
+        </w:rPr>
+        <w:t xml:space="preserve"> </w:t>
+      </w:r>
+      <w:r>
+        <w:rPr>
+          <w:rFonts w:hint="eastAsia"/>
+          <w:sz w:val="18"/>
+          <w:szCs w:val="18"/>
+        </w:rPr>
+        <w:t>w</w:t>
+      </w:r>
+      <w:r>
+        <w:rPr>
+          <w:sz w:val="18"/>
+          <w:szCs w:val="18"/>
+        </w:rPr>
+        <w:t>rapping</w:t>
+      </w:r>
+      <w:r>
+        <w:rPr>
+          <w:rFonts w:hint="eastAsia"/>
+          <w:sz w:val="18"/>
+          <w:szCs w:val="18"/>
+        </w:rPr>
+        <w:t>과 순환을</w:t>
+      </w:r>
+      <w:r>
+        <w:rPr>
+          <w:rFonts w:hint="eastAsia"/>
+          <w:sz w:val="18"/>
+          <w:szCs w:val="18"/>
+        </w:rPr>
+        <w:t xml:space="preserve"> 정의하기에 부적합 하다.</w:t>
+      </w:r>
+    </w:p>
+    <w:p>
+      <w:pPr>
+        <w:rPr>
+          <w:sz w:val="18"/>
+          <w:szCs w:val="18"/>
+        </w:rPr>
+      </w:pPr>
+    </w:p>
+    <w:p>
+      <w:pPr>
+        <w:pStyle w:val="a3"/>
+        <w:numPr>
+          <w:ilvl w:val="0"/>
+          <w:numId w:val="3"/>
+        </w:numPr>
+        <w:ind w:leftChars="0"/>
+        <w:rPr>
+          <w:sz w:val="18"/>
+          <w:szCs w:val="18"/>
+        </w:rPr>
+      </w:pPr>
+      <w:r>
+        <w:rPr>
+          <w:rFonts w:hint="eastAsia"/>
+          <w:sz w:val="18"/>
+          <w:szCs w:val="18"/>
+        </w:rPr>
+        <w:t>U</w:t>
+      </w:r>
+      <w:r>
+        <w:rPr>
+          <w:sz w:val="18"/>
+          <w:szCs w:val="18"/>
+        </w:rPr>
+        <w:t>nmatched data points</w:t>
+      </w:r>
+      <w:r>
+        <w:rPr>
+          <w:rFonts w:hint="eastAsia"/>
+          <w:sz w:val="18"/>
+          <w:szCs w:val="18"/>
+        </w:rPr>
+        <w:t>에 대해 해석해내지 못한다면,</w:t>
+      </w:r>
+      <w:r>
+        <w:rPr>
+          <w:sz w:val="18"/>
+          <w:szCs w:val="18"/>
+        </w:rPr>
+        <w:t xml:space="preserve"> </w:t>
+      </w:r>
+      <w:r>
+        <w:rPr>
+          <w:rFonts w:hint="eastAsia"/>
+          <w:sz w:val="18"/>
+          <w:szCs w:val="18"/>
+        </w:rPr>
+        <w:t>그만큼 l</w:t>
+      </w:r>
+      <w:r>
+        <w:rPr>
+          <w:sz w:val="18"/>
+          <w:szCs w:val="18"/>
+        </w:rPr>
+        <w:t>eg</w:t>
+      </w:r>
+      <w:r>
+        <w:rPr>
+          <w:rFonts w:hint="eastAsia"/>
+          <w:sz w:val="18"/>
+          <w:szCs w:val="18"/>
+        </w:rPr>
+        <w:t>가 증가함에 따른 c</w:t>
+      </w:r>
+      <w:r>
+        <w:rPr>
+          <w:sz w:val="18"/>
+          <w:szCs w:val="18"/>
+        </w:rPr>
+        <w:t>ross-correlation</w:t>
+      </w:r>
+      <w:r>
+        <w:rPr>
+          <w:rFonts w:hint="eastAsia"/>
+          <w:sz w:val="18"/>
+          <w:szCs w:val="18"/>
+        </w:rPr>
+        <w:t>은 낮아지게 되고,</w:t>
+      </w:r>
+      <w:r>
+        <w:rPr>
+          <w:sz w:val="18"/>
+          <w:szCs w:val="18"/>
+        </w:rPr>
+        <w:t xml:space="preserve"> </w:t>
+      </w:r>
+      <w:r>
+        <w:rPr>
+          <w:rFonts w:hint="eastAsia"/>
+          <w:sz w:val="18"/>
+          <w:szCs w:val="18"/>
+        </w:rPr>
+        <w:t>c</w:t>
+      </w:r>
+      <w:r>
+        <w:rPr>
+          <w:sz w:val="18"/>
+          <w:szCs w:val="18"/>
+        </w:rPr>
+        <w:t>orrelation</w:t>
+      </w:r>
+      <w:r>
+        <w:rPr>
+          <w:rFonts w:hint="eastAsia"/>
+          <w:sz w:val="18"/>
+          <w:szCs w:val="18"/>
+        </w:rPr>
+        <w:t>에 기초한 특정 데이터 포인트는 감소</w:t>
+      </w:r>
+    </w:p>
+    <w:p>
+      <w:pPr>
+        <w:rPr>
+          <w:b/>
+          <w:bCs/>
+          <w:color w:val="FF0000"/>
+          <w:sz w:val="18"/>
+          <w:szCs w:val="18"/>
+        </w:rPr>
+      </w:pPr>
+      <w:r>
+        <w:rPr>
+          <w:b/>
+          <w:bCs/>
+          <w:color w:val="FF0000"/>
+          <w:sz w:val="18"/>
+          <w:szCs w:val="18"/>
+        </w:rPr>
+        <w:t>The cross-correlation depends on the units of x and y, and therefore it is difficult to c</w:t>
+      </w:r>
+      <w:r>
+        <w:rPr>
+          <w:b/>
+          <w:bCs/>
+          <w:color w:val="FF0000"/>
+          <w:sz w:val="18"/>
+          <w:szCs w:val="18"/>
+        </w:rPr>
+        <w:t>o</w:t>
+      </w:r>
+      <w:r>
+        <w:rPr>
+          <w:b/>
+          <w:bCs/>
+          <w:color w:val="FF0000"/>
+          <w:sz w:val="18"/>
+          <w:szCs w:val="18"/>
+        </w:rPr>
+        <w:t>mpare cross-correlations from different data sets.</w:t>
+      </w:r>
+    </w:p>
+    <w:p>
+      <w:pPr>
+        <w:pStyle w:val="a3"/>
+        <w:numPr>
+          <w:ilvl w:val="0"/>
+          <w:numId w:val="3"/>
+        </w:numPr>
+        <w:ind w:leftChars="0"/>
+        <w:rPr>
+          <w:sz w:val="18"/>
+          <w:szCs w:val="18"/>
+        </w:rPr>
+      </w:pPr>
+      <w:r>
+        <w:rPr>
+          <w:rFonts w:hint="eastAsia"/>
+          <w:sz w:val="18"/>
+          <w:szCs w:val="18"/>
+        </w:rPr>
+        <w:t>위와 같은 이유로</w:t>
+      </w:r>
+      <w:r>
+        <w:rPr>
+          <w:sz w:val="18"/>
+          <w:szCs w:val="18"/>
+        </w:rPr>
+        <w:t xml:space="preserve">, </w:t>
+      </w:r>
+      <w:r>
+        <w:rPr>
+          <w:rFonts w:hint="eastAsia"/>
+          <w:sz w:val="18"/>
+          <w:szCs w:val="18"/>
+        </w:rPr>
+        <w:t>데이터 셋 전체에 대한 상관관계를 규명하는 것보다 부분에 대한 상관관계 규명이 적합한 것은 아닐지 고민이 됨.</w:t>
+      </w:r>
+      <w:r>
+        <w:rPr>
+          <w:sz w:val="18"/>
+          <w:szCs w:val="18"/>
+        </w:rPr>
+        <w:t xml:space="preserve"> </w:t>
+      </w:r>
+      <w:r>
+        <w:rPr>
+          <w:b/>
+          <w:bCs/>
+          <w:sz w:val="18"/>
+          <w:szCs w:val="18"/>
+        </w:rPr>
+        <w:t xml:space="preserve">From </w:t>
+      </w:r>
+      <w:proofErr w:type="spellStart"/>
+      <w:r>
+        <w:rPr>
+          <w:rFonts w:hint="eastAsia"/>
+          <w:b/>
+          <w:bCs/>
+          <w:sz w:val="18"/>
+          <w:szCs w:val="18"/>
+        </w:rPr>
+        <w:t>내생각</w:t>
+      </w:r>
+      <w:proofErr w:type="spellEnd"/>
+    </w:p>
+    <w:p>
+      <w:pPr>
+        <w:pStyle w:val="a3"/>
+        <w:numPr>
+          <w:ilvl w:val="0"/>
+          <w:numId w:val="3"/>
+        </w:numPr>
+        <w:ind w:leftChars="0"/>
+        <w:rPr>
+          <w:sz w:val="18"/>
+          <w:szCs w:val="18"/>
+        </w:rPr>
+      </w:pPr>
+      <w:r>
+        <w:rPr>
+          <w:rFonts w:hint="eastAsia"/>
+          <w:sz w:val="18"/>
+          <w:szCs w:val="18"/>
+        </w:rPr>
+        <w:t>I</w:t>
+      </w:r>
+      <w:r>
+        <w:rPr>
+          <w:sz w:val="18"/>
+          <w:szCs w:val="18"/>
+        </w:rPr>
+        <w:t>n order to prevent a reduction in the sum of the products with increasing lags and to make the cross correlation unitless, most application use “normalize” equation.</w:t>
+      </w:r>
+    </w:p>
+    <w:p>
+      <w:pPr>
+        <w:rPr>
+          <w:noProof/>
+        </w:rPr>
+      </w:pPr>
+      <w:r>
+        <w:rPr>
+          <w:sz w:val="18"/>
+          <w:szCs w:val="18"/>
+        </w:rPr>
+        <w:drawing>
+          <wp:inline distT="0" distB="0" distL="0" distR="0" wp14:anchorId="29F3BBB4" wp14:editId="5686C635">
+            <wp:extent cx="1876425" cy="625476"/>
+            <wp:effectExtent l="0" t="0" r="0" b="3175"/>
+            <wp:docPr id="9" name="그림 9"/>
+            <wp:cNvGraphicFramePr>
+              <a:graphicFrameLocks xmlns:a="http://schemas.openxmlformats.org/drawingml/2006/main" noChangeAspect="1"/>
+            </wp:cNvGraphicFramePr>
+            <a:graphic xmlns:a="http://schemas.openxmlformats.org/drawingml/2006/main">
+              <a:graphicData uri="http://schemas.openxmlformats.org/drawingml/2006/picture">
+                <pic:pic xmlns:pic="http://schemas.openxmlformats.org/drawingml/2006/picture">
+                  <pic:nvPicPr>
+                    <pic:cNvPr id="1" name=""/>
+                    <pic:cNvPicPr/>
+                  </pic:nvPicPr>
+                  <pic:blipFill>
+                    <a:blip r:embed="rId11"/>
+                    <a:stretch>
+                      <a:fillRect/>
+                    </a:stretch>
+                  </pic:blipFill>
+                  <pic:spPr>
+                    <a:xfrm>
+                      <a:off x="0" y="0"/>
+                      <a:ext cx="1907058" cy="635687"/>
+                    </a:xfrm>
+                    <a:prstGeom prst="rect">
+                      <a:avLst/>
+                    </a:prstGeom>
+                  </pic:spPr>
+                </pic:pic>
+              </a:graphicData>
+            </a:graphic>
+          </wp:inline>
+        </w:drawing>
+      </w:r>
+      <w:r>
+        <w:rPr>
+          <w:noProof/>
+        </w:rPr>
+        <w:t xml:space="preserve"> </w:t>
+      </w:r>
+      <w:r>
+        <w:rPr>
+          <w:sz w:val="18"/>
+          <w:szCs w:val="18"/>
+        </w:rPr>
+        <w:drawing>
+          <wp:inline distT="0" distB="0" distL="0" distR="0" wp14:anchorId="493AE0FC" wp14:editId="5D04BE4E">
+            <wp:extent cx="2131890" cy="819150"/>
+            <wp:effectExtent l="0" t="0" r="1905" b="0"/>
+            <wp:docPr id="10" name="그림 10"/>
+            <wp:cNvGraphicFramePr>
+              <a:graphicFrameLocks xmlns:a="http://schemas.openxmlformats.org/drawingml/2006/main" noChangeAspect="1"/>
+            </wp:cNvGraphicFramePr>
+            <a:graphic xmlns:a="http://schemas.openxmlformats.org/drawingml/2006/main">
+              <a:graphicData uri="http://schemas.openxmlformats.org/drawingml/2006/picture">
+                <pic:pic xmlns:pic="http://schemas.openxmlformats.org/drawingml/2006/picture">
+                  <pic:nvPicPr>
+                    <pic:cNvPr id="1" name=""/>
+                    <pic:cNvPicPr/>
+                  </pic:nvPicPr>
+                  <pic:blipFill>
+                    <a:blip r:embed="rId12"/>
+                    <a:stretch>
+                      <a:fillRect/>
+                    </a:stretch>
+                  </pic:blipFill>
+                  <pic:spPr>
+                    <a:xfrm>
+                      <a:off x="0" y="0"/>
+                      <a:ext cx="2214246" cy="850794"/>
+                    </a:xfrm>
+                    <a:prstGeom prst="rect">
+                      <a:avLst/>
+                    </a:prstGeom>
+                  </pic:spPr>
+                </pic:pic>
+              </a:graphicData>
+            </a:graphic>
+          </wp:inline>
+        </w:drawing>
+      </w:r>
+    </w:p>
+    <w:p>
+      <w:pPr>
+        <w:rPr>
+          <w:rFonts w:hint="eastAsia"/>
           <w:sz w:val="18"/>
           <w:szCs w:val="18"/>
         </w:rPr>
@@ -1460,6 +2819,119 @@
 <file path=word/numbering.xml><?xml version="1.0" encoding="utf-8"?>
 <w:numbering xmlns:wpc="http://schemas.microsoft.com/office/word/2010/wordprocessingCanvas" xmlns:cx="http://schemas.microsoft.com/office/drawing/2014/chartex" xmlns:cx1="http://schemas.microsoft.com/office/drawing/2015/9/8/chartex" xmlns:cx2="http://schemas.microsoft.com/office/drawing/2015/10/21/chartex" xmlns:cx3="http://schemas.microsoft.com/office/drawing/2016/5/9/chartex" xmlns:cx4="http://schemas.microsoft.com/office/drawing/2016/5/10/chartex" xmlns:cx5="http://schemas.microsoft.com/office/drawing/2016/5/11/chartex" xmlns:cx6="http://schemas.microsoft.com/office/drawing/2016/5/12/chartex" xmlns:cx7="http://schemas.microsoft.com/office/drawing/2016/5/13/chartex" xmlns:cx8="http://schemas.microsoft.com/office/drawing/2016/5/14/chartex" xmlns:mc="http://schemas.openxmlformats.org/markup-compatibility/2006" xmlns:aink="http://schemas.microsoft.com/office/drawing/2016/ink" xmlns:am3d="http://schemas.microsoft.com/office/drawing/2017/model3d" xmlns:o="urn:schemas-microsoft-com:office:office" xmlns:r="http://schemas.openxmlformats.org/officeDocument/2006/relationships" xmlns:m="http://schemas.openxmlformats.org/officeDocument/2006/math" xmlns:v="urn:schemas-microsoft-com:vml" xmlns:wp14="http://schemas.microsoft.com/office/word/2010/wordprocessingDrawing" xmlns:wp="http://schemas.openxmlformats.org/drawingml/2006/wordprocessingDrawing" xmlns:w10="urn:schemas-microsoft-com:office:word" xmlns:w="http://schemas.openxmlformats.org/wordprocessingml/2006/main" xmlns:w14="http://schemas.microsoft.com/office/word/2010/wordml" xmlns:w15="http://schemas.microsoft.com/office/word/2012/wordml" xmlns:w16cex="http://schemas.microsoft.com/office/word/2018/wordml/cex" xmlns:w16cid="http://schemas.microsoft.com/office/word/2016/wordml/cid" xmlns:w16="http://schemas.microsoft.com/office/word/2018/wordml" xmlns:w16sdtdh="http://schemas.microsoft.com/office/word/2020/wordml/sdtdatahash" xmlns:w16se="http://schemas.microsoft.com/office/word/2015/wordml/symex" xmlns:wpg="http://schemas.microsoft.com/office/word/2010/wordprocessingGroup" xmlns:wpi="http://schemas.microsoft.com/office/word/2010/wordprocessingInk" xmlns:wne="http://schemas.microsoft.com/office/word/2006/wordml" xmlns:wps="http://schemas.microsoft.com/office/word/2010/wordprocessingShape" mc:Ignorable="w14 w15 w16se w16cid w16 w16cex w16sdtdh wp14">
   <w:abstractNum w:abstractNumId="0" w15:restartNumberingAfterBreak="0">
+    <w:nsid w:val="05177A69"/>
+    <w:multiLevelType w:val="hybridMultilevel"/>
+    <w:tmpl w:val="456A54FA"/>
+    <w:lvl w:ilvl="0" w:tplc="AFC0C8F0">
+      <w:start w:val="3"/>
+      <w:numFmt w:val="bullet"/>
+      <w:lvlText w:val=""/>
+      <w:lvlJc w:val="left"/>
+      <w:pPr>
+        <w:ind w:left="1155" w:hanging="360"/>
+      </w:pPr>
+      <w:rPr>
+        <w:rFonts w:ascii="Wingdings" w:eastAsiaTheme="minorEastAsia" w:hAnsi="Wingdings" w:cstheme="minorBidi" w:hint="default"/>
+      </w:rPr>
+    </w:lvl>
+    <w:lvl w:ilvl="1" w:tplc="04090003" w:tentative="1">
+      <w:start w:val="1"/>
+      <w:numFmt w:val="bullet"/>
+      <w:lvlText w:val=""/>
+      <w:lvlJc w:val="left"/>
+      <w:pPr>
+        <w:ind w:left="1595" w:hanging="400"/>
+      </w:pPr>
+      <w:rPr>
+        <w:rFonts w:ascii="Wingdings" w:hAnsi="Wingdings" w:hint="default"/>
+      </w:rPr>
+    </w:lvl>
+    <w:lvl w:ilvl="2" w:tplc="04090005" w:tentative="1">
+      <w:start w:val="1"/>
+      <w:numFmt w:val="bullet"/>
+      <w:lvlText w:val=""/>
+      <w:lvlJc w:val="left"/>
+      <w:pPr>
+        <w:ind w:left="1995" w:hanging="400"/>
+      </w:pPr>
+      <w:rPr>
+        <w:rFonts w:ascii="Wingdings" w:hAnsi="Wingdings" w:hint="default"/>
+      </w:rPr>
+    </w:lvl>
+    <w:lvl w:ilvl="3" w:tplc="04090001" w:tentative="1">
+      <w:start w:val="1"/>
+      <w:numFmt w:val="bullet"/>
+      <w:lvlText w:val=""/>
+      <w:lvlJc w:val="left"/>
+      <w:pPr>
+        <w:ind w:left="2395" w:hanging="400"/>
+      </w:pPr>
+      <w:rPr>
+        <w:rFonts w:ascii="Wingdings" w:hAnsi="Wingdings" w:hint="default"/>
+      </w:rPr>
+    </w:lvl>
+    <w:lvl w:ilvl="4" w:tplc="04090003" w:tentative="1">
+      <w:start w:val="1"/>
+      <w:numFmt w:val="bullet"/>
+      <w:lvlText w:val=""/>
+      <w:lvlJc w:val="left"/>
+      <w:pPr>
+        <w:ind w:left="2795" w:hanging="400"/>
+      </w:pPr>
+      <w:rPr>
+        <w:rFonts w:ascii="Wingdings" w:hAnsi="Wingdings" w:hint="default"/>
+      </w:rPr>
+    </w:lvl>
+    <w:lvl w:ilvl="5" w:tplc="04090005" w:tentative="1">
+      <w:start w:val="1"/>
+      <w:numFmt w:val="bullet"/>
+      <w:lvlText w:val=""/>
+      <w:lvlJc w:val="left"/>
+      <w:pPr>
+        <w:ind w:left="3195" w:hanging="400"/>
+      </w:pPr>
+      <w:rPr>
+        <w:rFonts w:ascii="Wingdings" w:hAnsi="Wingdings" w:hint="default"/>
+      </w:rPr>
+    </w:lvl>
+    <w:lvl w:ilvl="6" w:tplc="04090001" w:tentative="1">
+      <w:start w:val="1"/>
+      <w:numFmt w:val="bullet"/>
+      <w:lvlText w:val=""/>
+      <w:lvlJc w:val="left"/>
+      <w:pPr>
+        <w:ind w:left="3595" w:hanging="400"/>
+      </w:pPr>
+      <w:rPr>
+        <w:rFonts w:ascii="Wingdings" w:hAnsi="Wingdings" w:hint="default"/>
+      </w:rPr>
+    </w:lvl>
+    <w:lvl w:ilvl="7" w:tplc="04090003" w:tentative="1">
+      <w:start w:val="1"/>
+      <w:numFmt w:val="bullet"/>
+      <w:lvlText w:val=""/>
+      <w:lvlJc w:val="left"/>
+      <w:pPr>
+        <w:ind w:left="3995" w:hanging="400"/>
+      </w:pPr>
+      <w:rPr>
+        <w:rFonts w:ascii="Wingdings" w:hAnsi="Wingdings" w:hint="default"/>
+      </w:rPr>
+    </w:lvl>
+    <w:lvl w:ilvl="8" w:tplc="04090005" w:tentative="1">
+      <w:start w:val="1"/>
+      <w:numFmt w:val="bullet"/>
+      <w:lvlText w:val=""/>
+      <w:lvlJc w:val="left"/>
+      <w:pPr>
+        <w:ind w:left="4395" w:hanging="400"/>
+      </w:pPr>
+      <w:rPr>
+        <w:rFonts w:ascii="Wingdings" w:hAnsi="Wingdings" w:hint="default"/>
+      </w:rPr>
+    </w:lvl>
+  </w:abstractNum>
+  <w:abstractNum w:abstractNumId="1" w15:restartNumberingAfterBreak="0">
     <w:nsid w:val="2CF62408"/>
     <w:multiLevelType w:val="hybridMultilevel"/>
     <w:tmpl w:val="CF3238F0"/>
@@ -1571,7 +3043,7 @@
       </w:rPr>
     </w:lvl>
   </w:abstractNum>
-  <w:abstractNum w:abstractNumId="1" w15:restartNumberingAfterBreak="0">
+  <w:abstractNum w:abstractNumId="2" w15:restartNumberingAfterBreak="0">
     <w:nsid w:val="307F2D5C"/>
     <w:multiLevelType w:val="hybridMultilevel"/>
     <w:tmpl w:val="913C1D10"/>
@@ -1661,10 +3133,13 @@
     </w:lvl>
   </w:abstractNum>
   <w:num w:numId="1">
-    <w:abstractNumId w:val="0"/>
+    <w:abstractNumId w:val="1"/>
   </w:num>
   <w:num w:numId="2">
-    <w:abstractNumId w:val="1"/>
+    <w:abstractNumId w:val="2"/>
+  </w:num>
+  <w:num w:numId="3">
+    <w:abstractNumId w:val="0"/>
   </w:num>
 </w:numbering>
 </file>

</xml_diff>